<commit_message>
Agregamos evidencia en el archivo word y agregamos la funcion limpiar y el boton nueva partida ya funcionando
</commit_message>
<xml_diff>
--- a/DocumentosWord/Juego_Piedra_Papel_Tijera.docx
+++ b/DocumentosWord/Juego_Piedra_Papel_Tijera.docx
@@ -4,10 +4,42 @@
   <w:body>
     <w:p>
       <w:r>
+        <w:t xml:space="preserve">Funcionamiento </w:t>
+      </w:r>
+      <w:proofErr w:type="spellStart"/>
+      <w:r>
+        <w:t xml:space="preserve">de </w:t>
+      </w:r>
+      <w:proofErr w:type="gramStart"/>
+      <w:r>
+        <w:t>el</w:t>
+      </w:r>
+      <w:proofErr w:type="spellEnd"/>
+      <w:r>
+        <w:t xml:space="preserve"> piedra</w:t>
+      </w:r>
+      <w:proofErr w:type="gramEnd"/>
+      <w:r>
+        <w:t xml:space="preserve"> papel o tijera</w:t>
+      </w:r>
+    </w:p>
+    <w:p>
+      <w:r>
+        <w:rPr>
+          <w:noProof/>
+        </w:rPr>
         <w:drawing>
-          <wp:inline distT="0" distB="0" distL="0" distR="0" wp14:anchorId="3978111D" wp14:editId="268E983F">
+          <wp:anchor distT="0" distB="0" distL="114300" distR="114300" simplePos="0" relativeHeight="251658240" behindDoc="0" locked="0" layoutInCell="1" allowOverlap="1" wp14:anchorId="3978111D" wp14:editId="121C0E23">
+            <wp:simplePos x="0" y="0"/>
+            <wp:positionH relativeFrom="margin">
+              <wp:align>right</wp:align>
+            </wp:positionH>
+            <wp:positionV relativeFrom="paragraph">
+              <wp:posOffset>35658</wp:posOffset>
+            </wp:positionV>
             <wp:extent cx="5943600" cy="3194050"/>
             <wp:effectExtent l="0" t="0" r="0" b="6350"/>
+            <wp:wrapNone/>
             <wp:docPr id="749885797" name="Imagen 1"/>
             <wp:cNvGraphicFramePr>
               <a:graphicFrameLocks xmlns:a="http://schemas.openxmlformats.org/drawingml/2006/main" noChangeAspect="1"/>
@@ -20,7 +52,13 @@
                     <pic:cNvPicPr/>
                   </pic:nvPicPr>
                   <pic:blipFill>
-                    <a:blip r:embed="rId4"/>
+                    <a:blip r:embed="rId6" cstate="print">
+                      <a:extLst>
+                        <a:ext uri="{28A0092B-C50C-407E-A947-70E740481C1C}">
+                          <a14:useLocalDpi xmlns:a14="http://schemas.microsoft.com/office/drawing/2010/main" val="0"/>
+                        </a:ext>
+                      </a:extLst>
+                    </a:blip>
                     <a:stretch>
                       <a:fillRect/>
                     </a:stretch>
@@ -37,17 +75,217 @@
                 </pic:pic>
               </a:graphicData>
             </a:graphic>
-          </wp:inline>
+          </wp:anchor>
         </w:drawing>
       </w:r>
     </w:p>
     <w:p/>
     <w:p>
-      <w:r>
+      <w:pPr>
+        <w:tabs>
+          <w:tab w:val="left" w:pos="2022"/>
+        </w:tabs>
+      </w:pPr>
+      <w:r>
+        <w:tab/>
+      </w:r>
+    </w:p>
+    <w:p/>
+    <w:p>
+      <w:pPr>
+        <w:jc w:val="center"/>
+      </w:pPr>
+    </w:p>
+    <w:p>
+      <w:pPr>
+        <w:jc w:val="center"/>
+      </w:pPr>
+    </w:p>
+    <w:p>
+      <w:pPr>
+        <w:jc w:val="center"/>
+      </w:pPr>
+    </w:p>
+    <w:p>
+      <w:pPr>
+        <w:jc w:val="center"/>
+      </w:pPr>
+    </w:p>
+    <w:p>
+      <w:pPr>
+        <w:jc w:val="center"/>
+      </w:pPr>
+    </w:p>
+    <w:p>
+      <w:pPr>
+        <w:jc w:val="center"/>
+      </w:pPr>
+    </w:p>
+    <w:p>
+      <w:pPr>
+        <w:jc w:val="center"/>
+      </w:pPr>
+    </w:p>
+    <w:p>
+      <w:pPr>
+        <w:jc w:val="center"/>
+      </w:pPr>
+    </w:p>
+    <w:p>
+      <w:pPr>
+        <w:jc w:val="center"/>
+      </w:pPr>
+      <w:r>
+        <w:rPr>
+          <w:noProof/>
+        </w:rPr>
         <w:drawing>
-          <wp:inline distT="0" distB="0" distL="0" distR="0" wp14:anchorId="4D5A452B" wp14:editId="1D71D31F">
+          <wp:anchor distT="0" distB="0" distL="114300" distR="114300" simplePos="0" relativeHeight="251660288" behindDoc="0" locked="0" layoutInCell="1" allowOverlap="1" wp14:anchorId="622BFA06" wp14:editId="5E377F50">
+            <wp:simplePos x="0" y="0"/>
+            <wp:positionH relativeFrom="column">
+              <wp:posOffset>-5276</wp:posOffset>
+            </wp:positionH>
+            <wp:positionV relativeFrom="paragraph">
+              <wp:posOffset>186202</wp:posOffset>
+            </wp:positionV>
+            <wp:extent cx="5943600" cy="3178175"/>
+            <wp:effectExtent l="0" t="0" r="0" b="3175"/>
+            <wp:wrapNone/>
+            <wp:docPr id="1931248104" name="Imagen 1"/>
+            <wp:cNvGraphicFramePr>
+              <a:graphicFrameLocks xmlns:a="http://schemas.openxmlformats.org/drawingml/2006/main" noChangeAspect="1"/>
+            </wp:cNvGraphicFramePr>
+            <a:graphic xmlns:a="http://schemas.openxmlformats.org/drawingml/2006/main">
+              <a:graphicData uri="http://schemas.openxmlformats.org/drawingml/2006/picture">
+                <pic:pic xmlns:pic="http://schemas.openxmlformats.org/drawingml/2006/picture">
+                  <pic:nvPicPr>
+                    <pic:cNvPr id="1931248104" name=""/>
+                    <pic:cNvPicPr/>
+                  </pic:nvPicPr>
+                  <pic:blipFill>
+                    <a:blip r:embed="rId7" cstate="print">
+                      <a:extLst>
+                        <a:ext uri="{28A0092B-C50C-407E-A947-70E740481C1C}">
+                          <a14:useLocalDpi xmlns:a14="http://schemas.microsoft.com/office/drawing/2010/main" val="0"/>
+                        </a:ext>
+                      </a:extLst>
+                    </a:blip>
+                    <a:stretch>
+                      <a:fillRect/>
+                    </a:stretch>
+                  </pic:blipFill>
+                  <pic:spPr>
+                    <a:xfrm>
+                      <a:off x="0" y="0"/>
+                      <a:ext cx="5943600" cy="3178175"/>
+                    </a:xfrm>
+                    <a:prstGeom prst="rect">
+                      <a:avLst/>
+                    </a:prstGeom>
+                  </pic:spPr>
+                </pic:pic>
+              </a:graphicData>
+            </a:graphic>
+          </wp:anchor>
+        </w:drawing>
+      </w:r>
+    </w:p>
+    <w:p>
+      <w:pPr>
+        <w:jc w:val="center"/>
+      </w:pPr>
+    </w:p>
+    <w:p>
+      <w:pPr>
+        <w:jc w:val="center"/>
+      </w:pPr>
+    </w:p>
+    <w:p>
+      <w:pPr>
+        <w:jc w:val="center"/>
+      </w:pPr>
+    </w:p>
+    <w:p>
+      <w:pPr>
+        <w:jc w:val="center"/>
+      </w:pPr>
+    </w:p>
+    <w:p>
+      <w:pPr>
+        <w:jc w:val="center"/>
+      </w:pPr>
+    </w:p>
+    <w:p>
+      <w:pPr>
+        <w:jc w:val="center"/>
+      </w:pPr>
+    </w:p>
+    <w:p>
+      <w:pPr>
+        <w:jc w:val="center"/>
+      </w:pPr>
+    </w:p>
+    <w:p>
+      <w:pPr>
+        <w:jc w:val="center"/>
+      </w:pPr>
+    </w:p>
+    <w:p>
+      <w:pPr>
+        <w:jc w:val="center"/>
+      </w:pPr>
+    </w:p>
+    <w:p>
+      <w:pPr>
+        <w:jc w:val="center"/>
+      </w:pPr>
+    </w:p>
+    <w:p>
+      <w:pPr>
+        <w:jc w:val="center"/>
+      </w:pPr>
+    </w:p>
+    <w:p>
+      <w:pPr>
+        <w:jc w:val="center"/>
+      </w:pPr>
+    </w:p>
+    <w:p>
+      <w:pPr>
+        <w:jc w:val="center"/>
+      </w:pPr>
+    </w:p>
+    <w:p>
+      <w:pPr>
+        <w:jc w:val="center"/>
+      </w:pPr>
+    </w:p>
+    <w:p>
+      <w:pPr>
+        <w:jc w:val="center"/>
+      </w:pPr>
+    </w:p>
+    <w:p>
+      <w:pPr>
+        <w:jc w:val="center"/>
+      </w:pPr>
+      <w:r>
+        <w:rPr>
+          <w:noProof/>
+        </w:rPr>
+        <w:lastRenderedPageBreak/>
+        <w:drawing>
+          <wp:anchor distT="0" distB="0" distL="114300" distR="114300" simplePos="0" relativeHeight="251659264" behindDoc="0" locked="0" layoutInCell="1" allowOverlap="1" wp14:anchorId="4D5A452B" wp14:editId="521A839A">
+            <wp:simplePos x="0" y="0"/>
+            <wp:positionH relativeFrom="column">
+              <wp:posOffset>92905</wp:posOffset>
+            </wp:positionH>
+            <wp:positionV relativeFrom="paragraph">
+              <wp:posOffset>-549812</wp:posOffset>
+            </wp:positionV>
             <wp:extent cx="5943600" cy="3123565"/>
             <wp:effectExtent l="0" t="0" r="0" b="635"/>
+            <wp:wrapNone/>
             <wp:docPr id="654258215" name="Imagen 1"/>
             <wp:cNvGraphicFramePr>
               <a:graphicFrameLocks xmlns:a="http://schemas.openxmlformats.org/drawingml/2006/main" noChangeAspect="1"/>
@@ -60,7 +298,13 @@
                     <pic:cNvPicPr/>
                   </pic:nvPicPr>
                   <pic:blipFill>
-                    <a:blip r:embed="rId5"/>
+                    <a:blip r:embed="rId8" cstate="print">
+                      <a:extLst>
+                        <a:ext uri="{28A0092B-C50C-407E-A947-70E740481C1C}">
+                          <a14:useLocalDpi xmlns:a14="http://schemas.microsoft.com/office/drawing/2010/main" val="0"/>
+                        </a:ext>
+                      </a:extLst>
+                    </a:blip>
                     <a:stretch>
                       <a:fillRect/>
                     </a:stretch>
@@ -77,47 +321,82 @@
                 </pic:pic>
               </a:graphicData>
             </a:graphic>
-          </wp:inline>
+          </wp:anchor>
         </w:drawing>
       </w:r>
     </w:p>
+    <w:p/>
+    <w:p/>
+    <w:p/>
+    <w:p/>
+    <w:p/>
+    <w:p/>
+    <w:p/>
+    <w:p/>
     <w:p>
       <w:pPr>
         <w:tabs>
-          <w:tab w:val="left" w:pos="2022"/>
+          <w:tab w:val="left" w:pos="1292"/>
         </w:tabs>
       </w:pPr>
       <w:r>
         <w:tab/>
       </w:r>
     </w:p>
-    <w:p/>
-    <w:p>
-      <w:pPr>
-        <w:jc w:val="center"/>
-      </w:pPr>
-    </w:p>
-    <w:p>
-      <w:pPr>
-        <w:jc w:val="center"/>
-      </w:pPr>
-    </w:p>
-    <w:p>
-      <w:pPr>
-        <w:jc w:val="center"/>
-      </w:pPr>
-    </w:p>
-    <w:p>
-      <w:pPr>
-        <w:jc w:val="center"/>
-      </w:pPr>
-      <w:r>
-        <w:lastRenderedPageBreak/>
+    <w:p>
+      <w:pPr>
+        <w:tabs>
+          <w:tab w:val="left" w:pos="1292"/>
+        </w:tabs>
+      </w:pPr>
+    </w:p>
+    <w:p>
+      <w:pPr>
+        <w:tabs>
+          <w:tab w:val="left" w:pos="1292"/>
+        </w:tabs>
+        <w:rPr>
+          <w:u w:val="single"/>
+        </w:rPr>
+      </w:pPr>
+      <w:r>
+        <w:t xml:space="preserve">Agregamos el </w:t>
+      </w:r>
+      <w:proofErr w:type="gramStart"/>
+      <w:r>
+        <w:t>botón nueva</w:t>
+      </w:r>
+      <w:proofErr w:type="gramEnd"/>
+      <w:r>
+        <w:t xml:space="preserve"> partida y los puntajes</w:t>
+      </w:r>
+    </w:p>
+    <w:p>
+      <w:pPr>
+        <w:tabs>
+          <w:tab w:val="left" w:pos="1292"/>
+        </w:tabs>
+        <w:rPr>
+          <w:u w:val="single"/>
+        </w:rPr>
+      </w:pPr>
+      <w:r>
+        <w:rPr>
+          <w:u w:val="single"/>
+        </w:rPr>
         <w:drawing>
-          <wp:inline distT="0" distB="0" distL="0" distR="0" wp14:anchorId="35BCF45D" wp14:editId="25E5666B">
-            <wp:extent cx="5943600" cy="3178175"/>
-            <wp:effectExtent l="0" t="0" r="0" b="3175"/>
-            <wp:docPr id="1931248104" name="Imagen 1"/>
+          <wp:anchor distT="0" distB="0" distL="114300" distR="114300" simplePos="0" relativeHeight="251661312" behindDoc="0" locked="0" layoutInCell="1" allowOverlap="1" wp14:anchorId="5518D9CF" wp14:editId="5AE9B03A">
+            <wp:simplePos x="0" y="0"/>
+            <wp:positionH relativeFrom="margin">
+              <wp:align>right</wp:align>
+            </wp:positionH>
+            <wp:positionV relativeFrom="paragraph">
+              <wp:posOffset>276762</wp:posOffset>
+            </wp:positionV>
+            <wp:extent cx="5943600" cy="3171190"/>
+            <wp:effectExtent l="0" t="0" r="0" b="0"/>
+            <wp:wrapNone/>
+            <wp:docPr id="650502142" name="Imagen 1"/>
             <wp:cNvGraphicFramePr>
               <a:graphicFrameLocks xmlns:a="http://schemas.openxmlformats.org/drawingml/2006/main" noChangeAspect="1"/>
             </wp:cNvGraphicFramePr>
@@ -125,11 +404,17 @@
               <a:graphicData uri="http://schemas.openxmlformats.org/drawingml/2006/picture">
                 <pic:pic xmlns:pic="http://schemas.openxmlformats.org/drawingml/2006/picture">
                   <pic:nvPicPr>
-                    <pic:cNvPr id="1931248104" name=""/>
+                    <pic:cNvPr id="650502142" name=""/>
                     <pic:cNvPicPr/>
                   </pic:nvPicPr>
                   <pic:blipFill>
-                    <a:blip r:embed="rId6"/>
+                    <a:blip r:embed="rId9" cstate="print">
+                      <a:extLst>
+                        <a:ext uri="{28A0092B-C50C-407E-A947-70E740481C1C}">
+                          <a14:useLocalDpi xmlns:a14="http://schemas.microsoft.com/office/drawing/2010/main" val="0"/>
+                        </a:ext>
+                      </a:extLst>
+                    </a:blip>
                     <a:stretch>
                       <a:fillRect/>
                     </a:stretch>
@@ -137,7 +422,7 @@
                   <pic:spPr>
                     <a:xfrm>
                       <a:off x="0" y="0"/>
-                      <a:ext cx="5943600" cy="3178175"/>
+                      <a:ext cx="5943600" cy="3171190"/>
                     </a:xfrm>
                     <a:prstGeom prst="rect">
                       <a:avLst/>
@@ -146,14 +431,275 @@
                 </pic:pic>
               </a:graphicData>
             </a:graphic>
-          </wp:inline>
+          </wp:anchor>
         </w:drawing>
       </w:r>
     </w:p>
-    <w:p>
-      <w:pPr>
-        <w:jc w:val="center"/>
-      </w:pPr>
+    <w:p/>
+    <w:p/>
+    <w:p/>
+    <w:p/>
+    <w:p/>
+    <w:p/>
+    <w:p/>
+    <w:p/>
+    <w:p/>
+    <w:p/>
+    <w:p>
+      <w:pPr>
+        <w:rPr>
+          <w:u w:val="single"/>
+        </w:rPr>
+      </w:pPr>
+    </w:p>
+    <w:p>
+      <w:pPr>
+        <w:tabs>
+          <w:tab w:val="left" w:pos="1846"/>
+        </w:tabs>
+      </w:pPr>
+      <w:r>
+        <w:tab/>
+      </w:r>
+    </w:p>
+    <w:p>
+      <w:pPr>
+        <w:tabs>
+          <w:tab w:val="left" w:pos="1846"/>
+        </w:tabs>
+      </w:pPr>
+    </w:p>
+    <w:p>
+      <w:pPr>
+        <w:tabs>
+          <w:tab w:val="left" w:pos="1846"/>
+        </w:tabs>
+      </w:pPr>
+    </w:p>
+    <w:p>
+      <w:pPr>
+        <w:tabs>
+          <w:tab w:val="left" w:pos="1846"/>
+        </w:tabs>
+      </w:pPr>
+    </w:p>
+    <w:p>
+      <w:pPr>
+        <w:tabs>
+          <w:tab w:val="left" w:pos="1846"/>
+        </w:tabs>
+      </w:pPr>
+    </w:p>
+    <w:p>
+      <w:pPr>
+        <w:tabs>
+          <w:tab w:val="left" w:pos="1846"/>
+        </w:tabs>
+      </w:pPr>
+      <w:r>
+        <w:drawing>
+          <wp:anchor distT="0" distB="0" distL="114300" distR="114300" simplePos="0" relativeHeight="251662336" behindDoc="0" locked="0" layoutInCell="1" allowOverlap="1" wp14:anchorId="59A8A42A" wp14:editId="6AF883EB">
+            <wp:simplePos x="0" y="0"/>
+            <wp:positionH relativeFrom="margin">
+              <wp:align>right</wp:align>
+            </wp:positionH>
+            <wp:positionV relativeFrom="paragraph">
+              <wp:posOffset>-785446</wp:posOffset>
+            </wp:positionV>
+            <wp:extent cx="5943600" cy="3305175"/>
+            <wp:effectExtent l="0" t="0" r="0" b="9525"/>
+            <wp:wrapNone/>
+            <wp:docPr id="1240327396" name="Imagen 1"/>
+            <wp:cNvGraphicFramePr>
+              <a:graphicFrameLocks xmlns:a="http://schemas.openxmlformats.org/drawingml/2006/main" noChangeAspect="1"/>
+            </wp:cNvGraphicFramePr>
+            <a:graphic xmlns:a="http://schemas.openxmlformats.org/drawingml/2006/main">
+              <a:graphicData uri="http://schemas.openxmlformats.org/drawingml/2006/picture">
+                <pic:pic xmlns:pic="http://schemas.openxmlformats.org/drawingml/2006/picture">
+                  <pic:nvPicPr>
+                    <pic:cNvPr id="1240327396" name=""/>
+                    <pic:cNvPicPr/>
+                  </pic:nvPicPr>
+                  <pic:blipFill>
+                    <a:blip r:embed="rId10" cstate="print">
+                      <a:extLst>
+                        <a:ext uri="{28A0092B-C50C-407E-A947-70E740481C1C}">
+                          <a14:useLocalDpi xmlns:a14="http://schemas.microsoft.com/office/drawing/2010/main" val="0"/>
+                        </a:ext>
+                      </a:extLst>
+                    </a:blip>
+                    <a:stretch>
+                      <a:fillRect/>
+                    </a:stretch>
+                  </pic:blipFill>
+                  <pic:spPr>
+                    <a:xfrm>
+                      <a:off x="0" y="0"/>
+                      <a:ext cx="5943600" cy="3305175"/>
+                    </a:xfrm>
+                    <a:prstGeom prst="rect">
+                      <a:avLst/>
+                    </a:prstGeom>
+                  </pic:spPr>
+                </pic:pic>
+              </a:graphicData>
+            </a:graphic>
+          </wp:anchor>
+        </w:drawing>
+      </w:r>
+    </w:p>
+    <w:p>
+      <w:pPr>
+        <w:tabs>
+          <w:tab w:val="left" w:pos="1846"/>
+        </w:tabs>
+      </w:pPr>
+    </w:p>
+    <w:p/>
+    <w:p/>
+    <w:p/>
+    <w:p/>
+    <w:p/>
+    <w:p/>
+    <w:p/>
+    <w:p>
+      <w:r>
+        <w:drawing>
+          <wp:anchor distT="0" distB="0" distL="114300" distR="114300" simplePos="0" relativeHeight="251663360" behindDoc="0" locked="0" layoutInCell="1" allowOverlap="1" wp14:anchorId="3DEC6C23" wp14:editId="115452C8">
+            <wp:simplePos x="0" y="0"/>
+            <wp:positionH relativeFrom="margin">
+              <wp:align>right</wp:align>
+            </wp:positionH>
+            <wp:positionV relativeFrom="paragraph">
+              <wp:posOffset>8060</wp:posOffset>
+            </wp:positionV>
+            <wp:extent cx="5943600" cy="3357245"/>
+            <wp:effectExtent l="0" t="0" r="0" b="0"/>
+            <wp:wrapNone/>
+            <wp:docPr id="1035817133" name="Imagen 1"/>
+            <wp:cNvGraphicFramePr>
+              <a:graphicFrameLocks xmlns:a="http://schemas.openxmlformats.org/drawingml/2006/main" noChangeAspect="1"/>
+            </wp:cNvGraphicFramePr>
+            <a:graphic xmlns:a="http://schemas.openxmlformats.org/drawingml/2006/main">
+              <a:graphicData uri="http://schemas.openxmlformats.org/drawingml/2006/picture">
+                <pic:pic xmlns:pic="http://schemas.openxmlformats.org/drawingml/2006/picture">
+                  <pic:nvPicPr>
+                    <pic:cNvPr id="1035817133" name=""/>
+                    <pic:cNvPicPr/>
+                  </pic:nvPicPr>
+                  <pic:blipFill>
+                    <a:blip r:embed="rId11" cstate="print">
+                      <a:extLst>
+                        <a:ext uri="{28A0092B-C50C-407E-A947-70E740481C1C}">
+                          <a14:useLocalDpi xmlns:a14="http://schemas.microsoft.com/office/drawing/2010/main" val="0"/>
+                        </a:ext>
+                      </a:extLst>
+                    </a:blip>
+                    <a:stretch>
+                      <a:fillRect/>
+                    </a:stretch>
+                  </pic:blipFill>
+                  <pic:spPr>
+                    <a:xfrm>
+                      <a:off x="0" y="0"/>
+                      <a:ext cx="5943600" cy="3357245"/>
+                    </a:xfrm>
+                    <a:prstGeom prst="rect">
+                      <a:avLst/>
+                    </a:prstGeom>
+                  </pic:spPr>
+                </pic:pic>
+              </a:graphicData>
+            </a:graphic>
+          </wp:anchor>
+        </w:drawing>
+      </w:r>
+    </w:p>
+    <w:p>
+      <w:pPr>
+        <w:tabs>
+          <w:tab w:val="left" w:pos="1218"/>
+        </w:tabs>
+        <w:rPr>
+          <w:u w:val="single"/>
+        </w:rPr>
+      </w:pPr>
+      <w:r>
+        <w:tab/>
+      </w:r>
+    </w:p>
+    <w:p/>
+    <w:p/>
+    <w:p/>
+    <w:p/>
+    <w:p/>
+    <w:p/>
+    <w:p/>
+    <w:p/>
+    <w:p/>
+    <w:p/>
+    <w:p>
+      <w:r>
+        <w:drawing>
+          <wp:anchor distT="0" distB="0" distL="114300" distR="114300" simplePos="0" relativeHeight="251664384" behindDoc="0" locked="0" layoutInCell="1" allowOverlap="1" wp14:anchorId="2CFE18CD" wp14:editId="796ACD56">
+            <wp:simplePos x="0" y="0"/>
+            <wp:positionH relativeFrom="margin">
+              <wp:align>right</wp:align>
+            </wp:positionH>
+            <wp:positionV relativeFrom="paragraph">
+              <wp:posOffset>2540</wp:posOffset>
+            </wp:positionV>
+            <wp:extent cx="5943600" cy="3310255"/>
+            <wp:effectExtent l="0" t="0" r="0" b="4445"/>
+            <wp:wrapNone/>
+            <wp:docPr id="1962530291" name="Imagen 1"/>
+            <wp:cNvGraphicFramePr>
+              <a:graphicFrameLocks xmlns:a="http://schemas.openxmlformats.org/drawingml/2006/main" noChangeAspect="1"/>
+            </wp:cNvGraphicFramePr>
+            <a:graphic xmlns:a="http://schemas.openxmlformats.org/drawingml/2006/main">
+              <a:graphicData uri="http://schemas.openxmlformats.org/drawingml/2006/picture">
+                <pic:pic xmlns:pic="http://schemas.openxmlformats.org/drawingml/2006/picture">
+                  <pic:nvPicPr>
+                    <pic:cNvPr id="1962530291" name=""/>
+                    <pic:cNvPicPr/>
+                  </pic:nvPicPr>
+                  <pic:blipFill>
+                    <a:blip r:embed="rId12" cstate="print">
+                      <a:extLst>
+                        <a:ext uri="{28A0092B-C50C-407E-A947-70E740481C1C}">
+                          <a14:useLocalDpi xmlns:a14="http://schemas.microsoft.com/office/drawing/2010/main" val="0"/>
+                        </a:ext>
+                      </a:extLst>
+                    </a:blip>
+                    <a:stretch>
+                      <a:fillRect/>
+                    </a:stretch>
+                  </pic:blipFill>
+                  <pic:spPr>
+                    <a:xfrm>
+                      <a:off x="0" y="0"/>
+                      <a:ext cx="5943600" cy="3310255"/>
+                    </a:xfrm>
+                    <a:prstGeom prst="rect">
+                      <a:avLst/>
+                    </a:prstGeom>
+                  </pic:spPr>
+                </pic:pic>
+              </a:graphicData>
+            </a:graphic>
+          </wp:anchor>
+        </w:drawing>
+      </w:r>
+    </w:p>
+    <w:p>
+      <w:pPr>
+        <w:tabs>
+          <w:tab w:val="left" w:pos="2409"/>
+        </w:tabs>
+      </w:pPr>
+      <w:r>
+        <w:tab/>
+      </w:r>
     </w:p>
     <w:sectPr>
       <w:pgSz w:w="12240" w:h="15840"/>
@@ -163,6 +709,56 @@
     </w:sectPr>
   </w:body>
 </w:document>
+</file>
+
+<file path=word/endnotes.xml><?xml version="1.0" encoding="utf-8"?>
+<w:endnotes xmlns:wpc="http://schemas.microsoft.com/office/word/2010/wordprocessingCanvas" xmlns:cx="http://schemas.microsoft.com/office/drawing/2014/chartex" xmlns:cx1="http://schemas.microsoft.com/office/drawing/2015/9/8/chartex" xmlns:cx2="http://schemas.microsoft.com/office/drawing/2015/10/21/chartex" xmlns:cx3="http://schemas.microsoft.com/office/drawing/2016/5/9/chartex" xmlns:cx4="http://schemas.microsoft.com/office/drawing/2016/5/10/chartex" xmlns:cx5="http://schemas.microsoft.com/office/drawing/2016/5/11/chartex" xmlns:cx6="http://schemas.microsoft.com/office/drawing/2016/5/12/chartex" xmlns:cx7="http://schemas.microsoft.com/office/drawing/2016/5/13/chartex" xmlns:cx8="http://schemas.microsoft.com/office/drawing/2016/5/14/chartex" xmlns:mc="http://schemas.openxmlformats.org/markup-compatibility/2006" xmlns:aink="http://schemas.microsoft.com/office/drawing/2016/ink" xmlns:am3d="http://schemas.microsoft.com/office/drawing/2017/model3d" xmlns:o="urn:schemas-microsoft-com:office:office" xmlns:oel="http://schemas.microsoft.com/office/2019/extlst" xmlns:r="http://schemas.openxmlformats.org/officeDocument/2006/relationships" xmlns:m="http://schemas.openxmlformats.org/officeDocument/2006/math" xmlns:v="urn:schemas-microsoft-com:vml" xmlns:wp14="http://schemas.microsoft.com/office/word/2010/wordprocessingDrawing" xmlns:wp="http://schemas.openxmlformats.org/drawingml/2006/wordprocessingDrawing" xmlns:w10="urn:schemas-microsoft-com:office:word" xmlns:w="http://schemas.openxmlformats.org/wordprocessingml/2006/main" xmlns:w14="http://schemas.microsoft.com/office/word/2010/wordml" xmlns:w15="http://schemas.microsoft.com/office/word/2012/wordml" xmlns:w16cex="http://schemas.microsoft.com/office/word/2018/wordml/cex" xmlns:w16cid="http://schemas.microsoft.com/office/word/2016/wordml/cid" xmlns:w16="http://schemas.microsoft.com/office/word/2018/wordml" xmlns:w16du="http://schemas.microsoft.com/office/word/2023/wordml/word16du" xmlns:w16sdtdh="http://schemas.microsoft.com/office/word/2020/wordml/sdtdatahash" xmlns:w16sdtfl="http://schemas.microsoft.com/office/word/2024/wordml/sdtformatlock" xmlns:w16se="http://schemas.microsoft.com/office/word/2015/wordml/symex" xmlns:wpg="http://schemas.microsoft.com/office/word/2010/wordprocessingGroup" xmlns:wpi="http://schemas.microsoft.com/office/word/2010/wordprocessingInk" xmlns:wne="http://schemas.microsoft.com/office/word/2006/wordml" xmlns:wps="http://schemas.microsoft.com/office/word/2010/wordprocessingShape" mc:Ignorable="w14 w15 w16se w16cid w16 w16cex w16sdtdh w16sdtfl w16du wp14">
+  <w:endnote w:type="separator" w:id="-1">
+    <w:p>
+      <w:pPr>
+        <w:spacing w:after="0" w:line="240" w:lineRule="auto"/>
+      </w:pPr>
+      <w:r>
+        <w:separator/>
+      </w:r>
+    </w:p>
+  </w:endnote>
+  <w:endnote w:type="continuationSeparator" w:id="0">
+    <w:p>
+      <w:pPr>
+        <w:spacing w:after="0" w:line="240" w:lineRule="auto"/>
+      </w:pPr>
+      <w:r>
+        <w:continuationSeparator/>
+      </w:r>
+    </w:p>
+  </w:endnote>
+</w:endnotes>
+</file>
+
+<file path=word/footnotes.xml><?xml version="1.0" encoding="utf-8"?>
+<w:footnotes xmlns:wpc="http://schemas.microsoft.com/office/word/2010/wordprocessingCanvas" xmlns:cx="http://schemas.microsoft.com/office/drawing/2014/chartex" xmlns:cx1="http://schemas.microsoft.com/office/drawing/2015/9/8/chartex" xmlns:cx2="http://schemas.microsoft.com/office/drawing/2015/10/21/chartex" xmlns:cx3="http://schemas.microsoft.com/office/drawing/2016/5/9/chartex" xmlns:cx4="http://schemas.microsoft.com/office/drawing/2016/5/10/chartex" xmlns:cx5="http://schemas.microsoft.com/office/drawing/2016/5/11/chartex" xmlns:cx6="http://schemas.microsoft.com/office/drawing/2016/5/12/chartex" xmlns:cx7="http://schemas.microsoft.com/office/drawing/2016/5/13/chartex" xmlns:cx8="http://schemas.microsoft.com/office/drawing/2016/5/14/chartex" xmlns:mc="http://schemas.openxmlformats.org/markup-compatibility/2006" xmlns:aink="http://schemas.microsoft.com/office/drawing/2016/ink" xmlns:am3d="http://schemas.microsoft.com/office/drawing/2017/model3d" xmlns:o="urn:schemas-microsoft-com:office:office" xmlns:oel="http://schemas.microsoft.com/office/2019/extlst" xmlns:r="http://schemas.openxmlformats.org/officeDocument/2006/relationships" xmlns:m="http://schemas.openxmlformats.org/officeDocument/2006/math" xmlns:v="urn:schemas-microsoft-com:vml" xmlns:wp14="http://schemas.microsoft.com/office/word/2010/wordprocessingDrawing" xmlns:wp="http://schemas.openxmlformats.org/drawingml/2006/wordprocessingDrawing" xmlns:w10="urn:schemas-microsoft-com:office:word" xmlns:w="http://schemas.openxmlformats.org/wordprocessingml/2006/main" xmlns:w14="http://schemas.microsoft.com/office/word/2010/wordml" xmlns:w15="http://schemas.microsoft.com/office/word/2012/wordml" xmlns:w16cex="http://schemas.microsoft.com/office/word/2018/wordml/cex" xmlns:w16cid="http://schemas.microsoft.com/office/word/2016/wordml/cid" xmlns:w16="http://schemas.microsoft.com/office/word/2018/wordml" xmlns:w16du="http://schemas.microsoft.com/office/word/2023/wordml/word16du" xmlns:w16sdtdh="http://schemas.microsoft.com/office/word/2020/wordml/sdtdatahash" xmlns:w16sdtfl="http://schemas.microsoft.com/office/word/2024/wordml/sdtformatlock" xmlns:w16se="http://schemas.microsoft.com/office/word/2015/wordml/symex" xmlns:wpg="http://schemas.microsoft.com/office/word/2010/wordprocessingGroup" xmlns:wpi="http://schemas.microsoft.com/office/word/2010/wordprocessingInk" xmlns:wne="http://schemas.microsoft.com/office/word/2006/wordml" xmlns:wps="http://schemas.microsoft.com/office/word/2010/wordprocessingShape" mc:Ignorable="w14 w15 w16se w16cid w16 w16cex w16sdtdh w16sdtfl w16du wp14">
+  <w:footnote w:type="separator" w:id="-1">
+    <w:p>
+      <w:pPr>
+        <w:spacing w:after="0" w:line="240" w:lineRule="auto"/>
+      </w:pPr>
+      <w:r>
+        <w:separator/>
+      </w:r>
+    </w:p>
+  </w:footnote>
+  <w:footnote w:type="continuationSeparator" w:id="0">
+    <w:p>
+      <w:pPr>
+        <w:spacing w:after="0" w:line="240" w:lineRule="auto"/>
+      </w:pPr>
+      <w:r>
+        <w:continuationSeparator/>
+      </w:r>
+    </w:p>
+  </w:footnote>
+</w:footnotes>
 </file>
 
 <file path=word/styles.xml><?xml version="1.0" encoding="utf-8"?>
@@ -1082,6 +1678,50 @@
       <w:spacing w:val="5"/>
     </w:rPr>
   </w:style>
+  <w:style w:type="paragraph" w:styleId="Encabezado">
+    <w:name w:val="header"/>
+    <w:basedOn w:val="Normal"/>
+    <w:link w:val="EncabezadoCar"/>
+    <w:uiPriority w:val="99"/>
+    <w:unhideWhenUsed/>
+    <w:rsid w:val="008C1CC9"/>
+    <w:pPr>
+      <w:tabs>
+        <w:tab w:val="center" w:pos="4680"/>
+        <w:tab w:val="right" w:pos="9360"/>
+      </w:tabs>
+      <w:spacing w:after="0" w:line="240" w:lineRule="auto"/>
+    </w:pPr>
+  </w:style>
+  <w:style w:type="character" w:customStyle="1" w:styleId="EncabezadoCar">
+    <w:name w:val="Encabezado Car"/>
+    <w:basedOn w:val="Fuentedeprrafopredeter"/>
+    <w:link w:val="Encabezado"/>
+    <w:uiPriority w:val="99"/>
+    <w:rsid w:val="008C1CC9"/>
+  </w:style>
+  <w:style w:type="paragraph" w:styleId="Piedepgina">
+    <w:name w:val="footer"/>
+    <w:basedOn w:val="Normal"/>
+    <w:link w:val="PiedepginaCar"/>
+    <w:uiPriority w:val="99"/>
+    <w:unhideWhenUsed/>
+    <w:rsid w:val="008C1CC9"/>
+    <w:pPr>
+      <w:tabs>
+        <w:tab w:val="center" w:pos="4680"/>
+        <w:tab w:val="right" w:pos="9360"/>
+      </w:tabs>
+      <w:spacing w:after="0" w:line="240" w:lineRule="auto"/>
+    </w:pPr>
+  </w:style>
+  <w:style w:type="character" w:customStyle="1" w:styleId="PiedepginaCar">
+    <w:name w:val="Pie de página Car"/>
+    <w:basedOn w:val="Fuentedeprrafopredeter"/>
+    <w:link w:val="Piedepgina"/>
+    <w:uiPriority w:val="99"/>
+    <w:rsid w:val="008C1CC9"/>
+  </w:style>
 </w:styles>
 </file>
 

</xml_diff>